<commit_message>
JCrasher updated in literature review.
</commit_message>
<xml_diff>
--- a/Mian_PhD_Thesis/For Review.docx
+++ b/Mian_PhD_Thesis/For Review.docx
@@ -72,27 +72,7 @@
           <w:szCs w:val="30"/>
           <w:lang w:val="en-US"/>
         </w:rPr>
-        <w:t xml:space="preserve">In this chapter we give a brief introduction and motivation for the research work presented in this thesis. After brief motivation, we commence by introducing the problems in random testing. We then describe the alternative approaches to overcome these problems, followed by our research goals and contributions. At the end of the </w:t>
-      </w:r>
-      <w:proofErr w:type="gramStart"/>
-      <w:r>
-        <w:rPr>
-          <w:rFonts w:ascii="Lucida Grande" w:hAnsi="Lucida Grande" w:cs="Lucida Grande"/>
-          <w:sz w:val="30"/>
-          <w:szCs w:val="30"/>
-          <w:lang w:val="en-US"/>
-        </w:rPr>
-        <w:t>chapter</w:t>
-      </w:r>
-      <w:proofErr w:type="gramEnd"/>
-      <w:r>
-        <w:rPr>
-          <w:rFonts w:ascii="Lucida Grande" w:hAnsi="Lucida Grande" w:cs="Lucida Grande"/>
-          <w:sz w:val="30"/>
-          <w:szCs w:val="30"/>
-          <w:lang w:val="en-US"/>
-        </w:rPr>
-        <w:t xml:space="preserve">, we give </w:t>
+        <w:t xml:space="preserve">In this chapter we give a brief introduction and motivation for the research work presented in this thesis. After brief motivation, we commence by introducing the problems in random testing. We then describe the alternative approaches to overcome these problems, followed by our research goals and contributions. At the end of the chapter, we give </w:t>
       </w:r>
       <w:r>
         <w:rPr>
@@ -167,6 +147,8 @@
         </w:rPr>
         <w:t>Software is everywhere. In our world today, software flies spacecraft, monitors power plants, manages stock exchange, assist surgeries, drives cars and design graphics. The margin for error in these mission-critical and safety-critical systems is so small that a minor fault can incur huge cost to the economy and miseries to the mankind [45]. Therefore, software development companies leave no stone unturned to ensure the reliability and accuracy of the software. This dissertation is a step further towards the reduction in overall cost of software testing by devising new improved and highly effective software testing techniques.</w:t>
       </w:r>
+      <w:bookmarkStart w:id="0" w:name="_GoBack"/>
+      <w:bookmarkEnd w:id="0"/>
     </w:p>
     <w:p>
       <w:pPr>
@@ -1790,67 +1772,7 @@
           <w:szCs w:val="30"/>
           <w:lang w:val="en-US"/>
         </w:rPr>
-        <w:t xml:space="preserve"> as follows: In Chapter 2, we give a thorough review of the relevant literature. We commence by discussing a brief introduction of software testing and shed light on various techniques and types of software testing. Then, we extend our attention to </w:t>
-      </w:r>
-      <w:proofErr w:type="gramStart"/>
-      <w:r>
-        <w:rPr>
-          <w:rFonts w:ascii="Lucida Grande" w:hAnsi="Lucida Grande" w:cs="Lucida Grande"/>
-          <w:sz w:val="30"/>
-          <w:szCs w:val="30"/>
-          <w:lang w:val="en-US"/>
-        </w:rPr>
-        <w:t>automated</w:t>
-      </w:r>
-      <w:proofErr w:type="gramEnd"/>
-      <w:r>
-        <w:rPr>
-          <w:rFonts w:ascii="Lucida Grande" w:hAnsi="Lucida Grande" w:cs="Lucida Grande"/>
-          <w:sz w:val="30"/>
-          <w:szCs w:val="30"/>
-          <w:lang w:val="en-US"/>
-        </w:rPr>
-        <w:t xml:space="preserve"> random testing and the testing tools using random technique to test </w:t>
-      </w:r>
-      <w:proofErr w:type="spellStart"/>
-      <w:r>
-        <w:rPr>
-          <w:rFonts w:ascii="Lucida Grande" w:hAnsi="Lucida Grande" w:cs="Lucida Grande"/>
-          <w:sz w:val="30"/>
-          <w:szCs w:val="30"/>
-          <w:lang w:val="en-US"/>
-        </w:rPr>
-        <w:t>softwares</w:t>
-      </w:r>
-      <w:proofErr w:type="spellEnd"/>
-      <w:r>
-        <w:rPr>
-          <w:rFonts w:ascii="Lucida Grande" w:hAnsi="Lucida Grande" w:cs="Lucida Grande"/>
-          <w:sz w:val="30"/>
-          <w:szCs w:val="30"/>
-          <w:lang w:val="en-US"/>
-        </w:rPr>
-        <w:t xml:space="preserve">. In Chapter 3, we present our first automated random strategy Dirt Spot Sweeping Random (DSSR) strategy based on sweeping faults from the clusters in the input domain. Chapter 4 describes our second automated random </w:t>
-      </w:r>
-      <w:proofErr w:type="gramStart"/>
-      <w:r>
-        <w:rPr>
-          <w:rFonts w:ascii="Lucida Grande" w:hAnsi="Lucida Grande" w:cs="Lucida Grande"/>
-          <w:sz w:val="30"/>
-          <w:szCs w:val="30"/>
-          <w:lang w:val="en-US"/>
-        </w:rPr>
-        <w:t>strategy which</w:t>
-      </w:r>
-      <w:proofErr w:type="gramEnd"/>
-      <w:r>
-        <w:rPr>
-          <w:rFonts w:ascii="Lucida Grande" w:hAnsi="Lucida Grande" w:cs="Lucida Grande"/>
-          <w:sz w:val="30"/>
-          <w:szCs w:val="30"/>
-          <w:lang w:val="en-US"/>
-        </w:rPr>
-        <w:t xml:space="preserve"> focus on dynamically finding the fault with their domains and its graphical representation. Chapter 5 presents the third strategy that focus on quick identification of faults and increase in coverage with the help of literals; Finally, in Chapter 7, we </w:t>
+        <w:t xml:space="preserve"> as follows: In Chapter 2, we give a thorough review of the relevant literature. We commence by discussing a brief introduction of software testing and shed light on various techniques and types of software testing. Then, we extend our attention to automated random testing and the testing tools using random technique to test softwares. In Chapter 3, we present our first automated random strategy Dirt Spot Sweeping Random (DSSR) strategy based on sweeping faults from the clusters in the input domain. Chapter 4 describes our second automated random strategy which focus on dynamically finding the fault with their domains and its graphical representation. Chapter 5 presents the third strategy that focus on quick identification of faults and increase in coverage with the help of literals; Finally, in Chapter 7, we </w:t>
       </w:r>
       <w:r>
         <w:rPr>
@@ -1870,8 +1792,6 @@
         </w:rPr>
         <w:t xml:space="preserve"> the contributions of this thesis, discuss the weaknesses in the work, and suggest avenues for future work.</w:t>
       </w:r>
-      <w:bookmarkStart w:id="0" w:name="_GoBack"/>
-      <w:bookmarkEnd w:id="0"/>
     </w:p>
     <w:p>
       <w:pPr>
@@ -1888,6 +1808,8 @@
       </w:pPr>
     </w:p>
     <w:sectPr>
+      <w:footerReference w:type="even" r:id="rId8"/>
+      <w:footerReference w:type="default" r:id="rId9"/>
       <w:pgSz w:w="12240" w:h="15840"/>
       <w:pgMar w:top="1276" w:right="1800" w:bottom="1440" w:left="1800" w:header="720" w:footer="720" w:gutter="0"/>
       <w:cols w:space="720"/>
@@ -1895,6 +1817,133 @@
     </w:sectPr>
   </w:body>
 </w:document>
+</file>
+
+<file path=word/endnotes.xml><?xml version="1.0" encoding="utf-8"?>
+<w:endnotes xmlns:wpc="http://schemas.microsoft.com/office/word/2010/wordprocessingCanvas" xmlns:mo="http://schemas.microsoft.com/office/mac/office/2008/main" xmlns:mc="http://schemas.openxmlformats.org/markup-compatibility/2006" xmlns:mv="urn:schemas-microsoft-com:mac:vml" xmlns:o="urn:schemas-microsoft-com:office:office" xmlns:r="http://schemas.openxmlformats.org/officeDocument/2006/relationships" xmlns:m="http://schemas.openxmlformats.org/officeDocument/2006/math" xmlns:v="urn:schemas-microsoft-com:vml" xmlns:wp14="http://schemas.microsoft.com/office/word/2010/wordprocessingDrawing" xmlns:wp="http://schemas.openxmlformats.org/drawingml/2006/wordprocessingDrawing" xmlns:w10="urn:schemas-microsoft-com:office:word" xmlns:w="http://schemas.openxmlformats.org/wordprocessingml/2006/main" xmlns:w14="http://schemas.microsoft.com/office/word/2010/wordml" xmlns:wpg="http://schemas.microsoft.com/office/word/2010/wordprocessingGroup" xmlns:wpi="http://schemas.microsoft.com/office/word/2010/wordprocessingInk" xmlns:wne="http://schemas.microsoft.com/office/word/2006/wordml" xmlns:wps="http://schemas.microsoft.com/office/word/2010/wordprocessingShape" mc:Ignorable="w14 wp14">
+  <w:endnote w:type="separator" w:id="-1">
+    <w:p>
+      <w:r>
+        <w:separator/>
+      </w:r>
+    </w:p>
+  </w:endnote>
+  <w:endnote w:type="continuationSeparator" w:id="0">
+    <w:p>
+      <w:r>
+        <w:continuationSeparator/>
+      </w:r>
+    </w:p>
+  </w:endnote>
+</w:endnotes>
+</file>
+
+<file path=word/footer1.xml><?xml version="1.0" encoding="utf-8"?>
+<w:ftr xmlns:wpc="http://schemas.microsoft.com/office/word/2010/wordprocessingCanvas" xmlns:mo="http://schemas.microsoft.com/office/mac/office/2008/main" xmlns:mc="http://schemas.openxmlformats.org/markup-compatibility/2006" xmlns:mv="urn:schemas-microsoft-com:mac:vml" xmlns:o="urn:schemas-microsoft-com:office:office" xmlns:r="http://schemas.openxmlformats.org/officeDocument/2006/relationships" xmlns:m="http://schemas.openxmlformats.org/officeDocument/2006/math" xmlns:v="urn:schemas-microsoft-com:vml" xmlns:wp14="http://schemas.microsoft.com/office/word/2010/wordprocessingDrawing" xmlns:wp="http://schemas.openxmlformats.org/drawingml/2006/wordprocessingDrawing" xmlns:w10="urn:schemas-microsoft-com:office:word" xmlns:w="http://schemas.openxmlformats.org/wordprocessingml/2006/main" xmlns:w14="http://schemas.microsoft.com/office/word/2010/wordml" xmlns:wpg="http://schemas.microsoft.com/office/word/2010/wordprocessingGroup" xmlns:wpi="http://schemas.microsoft.com/office/word/2010/wordprocessingInk" xmlns:wne="http://schemas.microsoft.com/office/word/2006/wordml" xmlns:wps="http://schemas.microsoft.com/office/word/2010/wordprocessingShape" mc:Ignorable="w14 wp14">
+  <w:p>
+    <w:pPr>
+      <w:pStyle w:val="Footer"/>
+      <w:framePr w:wrap="around" w:vAnchor="text" w:hAnchor="margin" w:xAlign="right" w:y="1"/>
+      <w:rPr>
+        <w:rStyle w:val="PageNumber"/>
+      </w:rPr>
+    </w:pPr>
+    <w:r>
+      <w:rPr>
+        <w:rStyle w:val="PageNumber"/>
+      </w:rPr>
+      <w:fldChar w:fldCharType="begin"/>
+    </w:r>
+    <w:r>
+      <w:rPr>
+        <w:rStyle w:val="PageNumber"/>
+      </w:rPr>
+      <w:instrText xml:space="preserve">PAGE  </w:instrText>
+    </w:r>
+    <w:r>
+      <w:rPr>
+        <w:rStyle w:val="PageNumber"/>
+      </w:rPr>
+      <w:fldChar w:fldCharType="end"/>
+    </w:r>
+  </w:p>
+  <w:p>
+    <w:pPr>
+      <w:pStyle w:val="Footer"/>
+      <w:ind w:right="360"/>
+    </w:pPr>
+  </w:p>
+</w:ftr>
+</file>
+
+<file path=word/footer2.xml><?xml version="1.0" encoding="utf-8"?>
+<w:ftr xmlns:wpc="http://schemas.microsoft.com/office/word/2010/wordprocessingCanvas" xmlns:mo="http://schemas.microsoft.com/office/mac/office/2008/main" xmlns:mc="http://schemas.openxmlformats.org/markup-compatibility/2006" xmlns:mv="urn:schemas-microsoft-com:mac:vml" xmlns:o="urn:schemas-microsoft-com:office:office" xmlns:r="http://schemas.openxmlformats.org/officeDocument/2006/relationships" xmlns:m="http://schemas.openxmlformats.org/officeDocument/2006/math" xmlns:v="urn:schemas-microsoft-com:vml" xmlns:wp14="http://schemas.microsoft.com/office/word/2010/wordprocessingDrawing" xmlns:wp="http://schemas.openxmlformats.org/drawingml/2006/wordprocessingDrawing" xmlns:w10="urn:schemas-microsoft-com:office:word" xmlns:w="http://schemas.openxmlformats.org/wordprocessingml/2006/main" xmlns:w14="http://schemas.microsoft.com/office/word/2010/wordml" xmlns:wpg="http://schemas.microsoft.com/office/word/2010/wordprocessingGroup" xmlns:wpi="http://schemas.microsoft.com/office/word/2010/wordprocessingInk" xmlns:wne="http://schemas.microsoft.com/office/word/2006/wordml" xmlns:wps="http://schemas.microsoft.com/office/word/2010/wordprocessingShape" mc:Ignorable="w14 wp14">
+  <w:p>
+    <w:pPr>
+      <w:pStyle w:val="Footer"/>
+      <w:framePr w:wrap="around" w:vAnchor="text" w:hAnchor="margin" w:xAlign="right" w:y="1"/>
+      <w:rPr>
+        <w:rStyle w:val="PageNumber"/>
+      </w:rPr>
+    </w:pPr>
+    <w:r>
+      <w:rPr>
+        <w:rStyle w:val="PageNumber"/>
+      </w:rPr>
+      <w:fldChar w:fldCharType="begin"/>
+    </w:r>
+    <w:r>
+      <w:rPr>
+        <w:rStyle w:val="PageNumber"/>
+      </w:rPr>
+      <w:instrText xml:space="preserve">PAGE  </w:instrText>
+    </w:r>
+    <w:r>
+      <w:rPr>
+        <w:rStyle w:val="PageNumber"/>
+      </w:rPr>
+      <w:fldChar w:fldCharType="separate"/>
+    </w:r>
+    <w:r>
+      <w:rPr>
+        <w:rStyle w:val="PageNumber"/>
+        <w:noProof/>
+      </w:rPr>
+      <w:t>1</w:t>
+    </w:r>
+    <w:r>
+      <w:rPr>
+        <w:rStyle w:val="PageNumber"/>
+      </w:rPr>
+      <w:fldChar w:fldCharType="end"/>
+    </w:r>
+  </w:p>
+  <w:p>
+    <w:pPr>
+      <w:pStyle w:val="Footer"/>
+      <w:ind w:right="360"/>
+    </w:pPr>
+  </w:p>
+</w:ftr>
+</file>
+
+<file path=word/footnotes.xml><?xml version="1.0" encoding="utf-8"?>
+<w:footnotes xmlns:wpc="http://schemas.microsoft.com/office/word/2010/wordprocessingCanvas" xmlns:mo="http://schemas.microsoft.com/office/mac/office/2008/main" xmlns:mc="http://schemas.openxmlformats.org/markup-compatibility/2006" xmlns:mv="urn:schemas-microsoft-com:mac:vml" xmlns:o="urn:schemas-microsoft-com:office:office" xmlns:r="http://schemas.openxmlformats.org/officeDocument/2006/relationships" xmlns:m="http://schemas.openxmlformats.org/officeDocument/2006/math" xmlns:v="urn:schemas-microsoft-com:vml" xmlns:wp14="http://schemas.microsoft.com/office/word/2010/wordprocessingDrawing" xmlns:wp="http://schemas.openxmlformats.org/drawingml/2006/wordprocessingDrawing" xmlns:w10="urn:schemas-microsoft-com:office:word" xmlns:w="http://schemas.openxmlformats.org/wordprocessingml/2006/main" xmlns:w14="http://schemas.microsoft.com/office/word/2010/wordml" xmlns:wpg="http://schemas.microsoft.com/office/word/2010/wordprocessingGroup" xmlns:wpi="http://schemas.microsoft.com/office/word/2010/wordprocessingInk" xmlns:wne="http://schemas.microsoft.com/office/word/2006/wordml" xmlns:wps="http://schemas.microsoft.com/office/word/2010/wordprocessingShape" mc:Ignorable="w14 wp14">
+  <w:footnote w:type="separator" w:id="-1">
+    <w:p>
+      <w:r>
+        <w:separator/>
+      </w:r>
+    </w:p>
+  </w:footnote>
+  <w:footnote w:type="continuationSeparator" w:id="0">
+    <w:p>
+      <w:r>
+        <w:continuationSeparator/>
+      </w:r>
+    </w:p>
+  </w:footnote>
+</w:footnotes>
 </file>
 
 <file path=word/numbering.xml><?xml version="1.0" encoding="utf-8"?>
@@ -2121,6 +2170,7 @@
   <w:style w:type="character" w:default="1" w:styleId="DefaultParagraphFont">
     <w:name w:val="Default Paragraph Font"/>
     <w:uiPriority w:val="1"/>
+    <w:semiHidden/>
     <w:unhideWhenUsed/>
   </w:style>
   <w:style w:type="table" w:default="1" w:styleId="TableNormal">
@@ -2154,6 +2204,38 @@
       <w:ind w:left="720"/>
       <w:contextualSpacing/>
     </w:pPr>
+  </w:style>
+  <w:style w:type="paragraph" w:styleId="Footer">
+    <w:name w:val="footer"/>
+    <w:basedOn w:val="Normal"/>
+    <w:link w:val="FooterChar"/>
+    <w:uiPriority w:val="99"/>
+    <w:unhideWhenUsed/>
+    <w:rsid w:val="005331EE"/>
+    <w:pPr>
+      <w:tabs>
+        <w:tab w:val="center" w:pos="4320"/>
+        <w:tab w:val="right" w:pos="8640"/>
+      </w:tabs>
+    </w:pPr>
+  </w:style>
+  <w:style w:type="character" w:customStyle="1" w:styleId="FooterChar">
+    <w:name w:val="Footer Char"/>
+    <w:basedOn w:val="DefaultParagraphFont"/>
+    <w:link w:val="Footer"/>
+    <w:uiPriority w:val="99"/>
+    <w:rsid w:val="005331EE"/>
+    <w:rPr>
+      <w:lang w:val="en-GB"/>
+    </w:rPr>
+  </w:style>
+  <w:style w:type="character" w:styleId="PageNumber">
+    <w:name w:val="page number"/>
+    <w:basedOn w:val="DefaultParagraphFont"/>
+    <w:uiPriority w:val="99"/>
+    <w:semiHidden/>
+    <w:unhideWhenUsed/>
+    <w:rsid w:val="005331EE"/>
   </w:style>
 </w:styles>
 </file>
@@ -2320,6 +2402,7 @@
   <w:style w:type="character" w:default="1" w:styleId="DefaultParagraphFont">
     <w:name w:val="Default Paragraph Font"/>
     <w:uiPriority w:val="1"/>
+    <w:semiHidden/>
     <w:unhideWhenUsed/>
   </w:style>
   <w:style w:type="table" w:default="1" w:styleId="TableNormal">
@@ -2353,6 +2436,38 @@
       <w:ind w:left="720"/>
       <w:contextualSpacing/>
     </w:pPr>
+  </w:style>
+  <w:style w:type="paragraph" w:styleId="Footer">
+    <w:name w:val="footer"/>
+    <w:basedOn w:val="Normal"/>
+    <w:link w:val="FooterChar"/>
+    <w:uiPriority w:val="99"/>
+    <w:unhideWhenUsed/>
+    <w:rsid w:val="005331EE"/>
+    <w:pPr>
+      <w:tabs>
+        <w:tab w:val="center" w:pos="4320"/>
+        <w:tab w:val="right" w:pos="8640"/>
+      </w:tabs>
+    </w:pPr>
+  </w:style>
+  <w:style w:type="character" w:customStyle="1" w:styleId="FooterChar">
+    <w:name w:val="Footer Char"/>
+    <w:basedOn w:val="DefaultParagraphFont"/>
+    <w:link w:val="Footer"/>
+    <w:uiPriority w:val="99"/>
+    <w:rsid w:val="005331EE"/>
+    <w:rPr>
+      <w:lang w:val="en-GB"/>
+    </w:rPr>
+  </w:style>
+  <w:style w:type="character" w:styleId="PageNumber">
+    <w:name w:val="page number"/>
+    <w:basedOn w:val="DefaultParagraphFont"/>
+    <w:uiPriority w:val="99"/>
+    <w:semiHidden/>
+    <w:unhideWhenUsed/>
+    <w:rsid w:val="005331EE"/>
   </w:style>
 </w:styles>
 </file>

</xml_diff>